<commit_message>
Update 03_Exploratory analysis of KPIs.docx
</commit_message>
<xml_diff>
--- a/DATACAMP/Customer Analytics and A-B Testing in Python/Chapter_1_Key Performance Indicators - Measuring Business Success/03_Exploratory analysis of KPIs.docx
+++ b/DATACAMP/Customer Analytics and A-B Testing in Python/Chapter_1_Key Performance Indicators - Measuring Business Success/03_Exploratory analysis of KPIs.docx
@@ -503,6 +503,7 @@
         <w:rPr>
           <w:rFonts w:ascii="Arial" w:hAnsi="Arial" w:cs="Arial"/>
           <w:color w:val="05192D"/>
+          <w:highlight w:val="green"/>
         </w:rPr>
         <w:t>which</w:t>
       </w:r>
@@ -511,14 +512,16 @@
         <w:rPr>
           <w:rFonts w:ascii="Arial" w:hAnsi="Arial" w:cs="Arial"/>
           <w:color w:val="05192D"/>
-        </w:rPr>
-        <w:t xml:space="preserve"> </w:t>
-      </w:r>
-      <w:proofErr w:type="spellStart"/>
-      <w:r>
-        <w:rPr>
-          <w:rFonts w:ascii="Arial" w:hAnsi="Arial" w:cs="Arial"/>
-          <w:color w:val="05192D"/>
+          <w:highlight w:val="green"/>
+        </w:rPr>
+        <w:t xml:space="preserve"> </w:t>
+      </w:r>
+      <w:proofErr w:type="spellStart"/>
+      <w:r>
+        <w:rPr>
+          <w:rFonts w:ascii="Arial" w:hAnsi="Arial" w:cs="Arial"/>
+          <w:color w:val="05192D"/>
+          <w:highlight w:val="green"/>
         </w:rPr>
         <w:t>conversion</w:t>
       </w:r>
@@ -527,6 +530,7 @@
         <w:rPr>
           <w:rFonts w:ascii="Arial" w:hAnsi="Arial" w:cs="Arial"/>
           <w:color w:val="05192D"/>
+          <w:highlight w:val="green"/>
         </w:rPr>
         <w:t xml:space="preserve"> rate </w:t>
       </w:r>
@@ -535,6 +539,7 @@
         <w:rPr>
           <w:rFonts w:ascii="Arial" w:hAnsi="Arial" w:cs="Arial"/>
           <w:color w:val="05192D"/>
+          <w:highlight w:val="green"/>
         </w:rPr>
         <w:t>metric</w:t>
       </w:r>
@@ -543,6 +548,7 @@
         <w:rPr>
           <w:rFonts w:ascii="Arial" w:hAnsi="Arial" w:cs="Arial"/>
           <w:color w:val="05192D"/>
+          <w:highlight w:val="green"/>
         </w:rPr>
         <w:t xml:space="preserve"> is </w:t>
       </w:r>
@@ -551,6 +557,7 @@
         <w:rPr>
           <w:rFonts w:ascii="Arial" w:hAnsi="Arial" w:cs="Arial"/>
           <w:color w:val="05192D"/>
+          <w:highlight w:val="green"/>
         </w:rPr>
         <w:t>the</w:t>
       </w:r>
@@ -559,14 +566,16 @@
         <w:rPr>
           <w:rFonts w:ascii="Arial" w:hAnsi="Arial" w:cs="Arial"/>
           <w:color w:val="05192D"/>
-        </w:rPr>
-        <w:t xml:space="preserve"> </w:t>
-      </w:r>
-      <w:proofErr w:type="spellStart"/>
-      <w:r>
-        <w:rPr>
-          <w:rFonts w:ascii="Arial" w:hAnsi="Arial" w:cs="Arial"/>
-          <w:color w:val="05192D"/>
+          <w:highlight w:val="green"/>
+        </w:rPr>
+        <w:t xml:space="preserve"> </w:t>
+      </w:r>
+      <w:proofErr w:type="spellStart"/>
+      <w:r>
+        <w:rPr>
+          <w:rFonts w:ascii="Arial" w:hAnsi="Arial" w:cs="Arial"/>
+          <w:color w:val="05192D"/>
+          <w:highlight w:val="green"/>
         </w:rPr>
         <w:t>most</w:t>
       </w:r>
@@ -575,14 +584,16 @@
         <w:rPr>
           <w:rFonts w:ascii="Arial" w:hAnsi="Arial" w:cs="Arial"/>
           <w:color w:val="05192D"/>
-        </w:rPr>
-        <w:t xml:space="preserve"> </w:t>
-      </w:r>
-      <w:proofErr w:type="spellStart"/>
-      <w:r>
-        <w:rPr>
-          <w:rFonts w:ascii="Arial" w:hAnsi="Arial" w:cs="Arial"/>
-          <w:color w:val="05192D"/>
+          <w:highlight w:val="green"/>
+        </w:rPr>
+        <w:t xml:space="preserve"> </w:t>
+      </w:r>
+      <w:proofErr w:type="spellStart"/>
+      <w:r>
+        <w:rPr>
+          <w:rFonts w:ascii="Arial" w:hAnsi="Arial" w:cs="Arial"/>
+          <w:color w:val="05192D"/>
+          <w:highlight w:val="green"/>
         </w:rPr>
         <w:t>appropriate</w:t>
       </w:r>
@@ -1100,6 +1111,7 @@
         <w:rPr>
           <w:rFonts w:ascii="Arial" w:hAnsi="Arial" w:cs="Arial"/>
           <w:color w:val="05192D"/>
+          <w:highlight w:val="green"/>
         </w:rPr>
         <w:t>To</w:t>
       </w:r>
@@ -1108,14 +1120,16 @@
         <w:rPr>
           <w:rFonts w:ascii="Arial" w:hAnsi="Arial" w:cs="Arial"/>
           <w:color w:val="05192D"/>
-        </w:rPr>
-        <w:t xml:space="preserve"> </w:t>
-      </w:r>
-      <w:proofErr w:type="spellStart"/>
-      <w:r>
-        <w:rPr>
-          <w:rFonts w:ascii="Arial" w:hAnsi="Arial" w:cs="Arial"/>
-          <w:color w:val="05192D"/>
+          <w:highlight w:val="green"/>
+        </w:rPr>
+        <w:t xml:space="preserve"> </w:t>
+      </w:r>
+      <w:proofErr w:type="spellStart"/>
+      <w:r>
+        <w:rPr>
+          <w:rFonts w:ascii="Arial" w:hAnsi="Arial" w:cs="Arial"/>
+          <w:color w:val="05192D"/>
+          <w:highlight w:val="green"/>
         </w:rPr>
         <w:t>calculate</w:t>
       </w:r>
@@ -1124,14 +1138,16 @@
         <w:rPr>
           <w:rFonts w:ascii="Arial" w:hAnsi="Arial" w:cs="Arial"/>
           <w:color w:val="05192D"/>
-        </w:rPr>
-        <w:t xml:space="preserve"> </w:t>
-      </w:r>
-      <w:proofErr w:type="spellStart"/>
-      <w:r>
-        <w:rPr>
-          <w:rFonts w:ascii="Arial" w:hAnsi="Arial" w:cs="Arial"/>
-          <w:color w:val="05192D"/>
+          <w:highlight w:val="green"/>
+        </w:rPr>
+        <w:t xml:space="preserve"> </w:t>
+      </w:r>
+      <w:proofErr w:type="spellStart"/>
+      <w:r>
+        <w:rPr>
+          <w:rFonts w:ascii="Arial" w:hAnsi="Arial" w:cs="Arial"/>
+          <w:color w:val="05192D"/>
+          <w:highlight w:val="green"/>
         </w:rPr>
         <w:t>our</w:t>
       </w:r>
@@ -1140,14 +1156,16 @@
         <w:rPr>
           <w:rFonts w:ascii="Arial" w:hAnsi="Arial" w:cs="Arial"/>
           <w:color w:val="05192D"/>
-        </w:rPr>
-        <w:t xml:space="preserve"> </w:t>
-      </w:r>
-      <w:proofErr w:type="spellStart"/>
-      <w:r>
-        <w:rPr>
-          <w:rFonts w:ascii="Arial" w:hAnsi="Arial" w:cs="Arial"/>
-          <w:color w:val="05192D"/>
+          <w:highlight w:val="green"/>
+        </w:rPr>
+        <w:t xml:space="preserve"> </w:t>
+      </w:r>
+      <w:proofErr w:type="spellStart"/>
+      <w:r>
+        <w:rPr>
+          <w:rFonts w:ascii="Arial" w:hAnsi="Arial" w:cs="Arial"/>
+          <w:color w:val="05192D"/>
+          <w:highlight w:val="green"/>
         </w:rPr>
         <w:t>potential</w:t>
       </w:r>
@@ -1156,14 +1174,16 @@
         <w:rPr>
           <w:rFonts w:ascii="Arial" w:hAnsi="Arial" w:cs="Arial"/>
           <w:color w:val="05192D"/>
-        </w:rPr>
-        <w:t xml:space="preserve"> </w:t>
-      </w:r>
-      <w:proofErr w:type="spellStart"/>
-      <w:r>
-        <w:rPr>
-          <w:rFonts w:ascii="Arial" w:hAnsi="Arial" w:cs="Arial"/>
-          <w:color w:val="05192D"/>
+          <w:highlight w:val="green"/>
+        </w:rPr>
+        <w:t xml:space="preserve"> </w:t>
+      </w:r>
+      <w:proofErr w:type="spellStart"/>
+      <w:r>
+        <w:rPr>
+          <w:rFonts w:ascii="Arial" w:hAnsi="Arial" w:cs="Arial"/>
+          <w:color w:val="05192D"/>
+          <w:highlight w:val="green"/>
         </w:rPr>
         <w:t>KPIs</w:t>
       </w:r>
@@ -1172,14 +1192,16 @@
         <w:rPr>
           <w:rFonts w:ascii="Arial" w:hAnsi="Arial" w:cs="Arial"/>
           <w:color w:val="05192D"/>
-        </w:rPr>
-        <w:t xml:space="preserve"> </w:t>
-      </w:r>
-      <w:proofErr w:type="spellStart"/>
-      <w:r>
-        <w:rPr>
-          <w:rFonts w:ascii="Arial" w:hAnsi="Arial" w:cs="Arial"/>
-          <w:color w:val="05192D"/>
+          <w:highlight w:val="green"/>
+        </w:rPr>
+        <w:t xml:space="preserve"> </w:t>
+      </w:r>
+      <w:proofErr w:type="spellStart"/>
+      <w:r>
+        <w:rPr>
+          <w:rFonts w:ascii="Arial" w:hAnsi="Arial" w:cs="Arial"/>
+          <w:color w:val="05192D"/>
+          <w:highlight w:val="green"/>
         </w:rPr>
         <w:t>and</w:t>
       </w:r>
@@ -1188,14 +1210,16 @@
         <w:rPr>
           <w:rFonts w:ascii="Arial" w:hAnsi="Arial" w:cs="Arial"/>
           <w:color w:val="05192D"/>
-        </w:rPr>
-        <w:t xml:space="preserve"> </w:t>
-      </w:r>
-      <w:proofErr w:type="spellStart"/>
-      <w:r>
-        <w:rPr>
-          <w:rFonts w:ascii="Arial" w:hAnsi="Arial" w:cs="Arial"/>
-          <w:color w:val="05192D"/>
+          <w:highlight w:val="green"/>
+        </w:rPr>
+        <w:t xml:space="preserve"> </w:t>
+      </w:r>
+      <w:proofErr w:type="spellStart"/>
+      <w:r>
+        <w:rPr>
+          <w:rFonts w:ascii="Arial" w:hAnsi="Arial" w:cs="Arial"/>
+          <w:color w:val="05192D"/>
+          <w:highlight w:val="green"/>
         </w:rPr>
         <w:t>measure</w:t>
       </w:r>
@@ -1204,14 +1228,16 @@
         <w:rPr>
           <w:rFonts w:ascii="Arial" w:hAnsi="Arial" w:cs="Arial"/>
           <w:color w:val="05192D"/>
-        </w:rPr>
-        <w:t xml:space="preserve"> </w:t>
-      </w:r>
-      <w:proofErr w:type="spellStart"/>
-      <w:r>
-        <w:rPr>
-          <w:rFonts w:ascii="Arial" w:hAnsi="Arial" w:cs="Arial"/>
-          <w:color w:val="05192D"/>
+          <w:highlight w:val="green"/>
+        </w:rPr>
+        <w:t xml:space="preserve"> </w:t>
+      </w:r>
+      <w:proofErr w:type="spellStart"/>
+      <w:r>
+        <w:rPr>
+          <w:rFonts w:ascii="Arial" w:hAnsi="Arial" w:cs="Arial"/>
+          <w:color w:val="05192D"/>
+          <w:highlight w:val="green"/>
         </w:rPr>
         <w:t>performance</w:t>
       </w:r>
@@ -1220,14 +1246,16 @@
         <w:rPr>
           <w:rFonts w:ascii="Arial" w:hAnsi="Arial" w:cs="Arial"/>
           <w:color w:val="05192D"/>
-        </w:rPr>
-        <w:t xml:space="preserve"> </w:t>
-      </w:r>
-      <w:proofErr w:type="spellStart"/>
-      <w:r>
-        <w:rPr>
-          <w:rFonts w:ascii="Arial" w:hAnsi="Arial" w:cs="Arial"/>
-          <w:color w:val="05192D"/>
+          <w:highlight w:val="green"/>
+        </w:rPr>
+        <w:t xml:space="preserve"> </w:t>
+      </w:r>
+      <w:proofErr w:type="spellStart"/>
+      <w:r>
+        <w:rPr>
+          <w:rFonts w:ascii="Arial" w:hAnsi="Arial" w:cs="Arial"/>
+          <w:color w:val="05192D"/>
+          <w:highlight w:val="green"/>
         </w:rPr>
         <w:t>across</w:t>
       </w:r>
@@ -1236,14 +1264,16 @@
         <w:rPr>
           <w:rFonts w:ascii="Arial" w:hAnsi="Arial" w:cs="Arial"/>
           <w:color w:val="05192D"/>
-        </w:rPr>
-        <w:t xml:space="preserve"> </w:t>
-      </w:r>
-      <w:proofErr w:type="spellStart"/>
-      <w:r>
-        <w:rPr>
-          <w:rFonts w:ascii="Arial" w:hAnsi="Arial" w:cs="Arial"/>
-          <w:color w:val="05192D"/>
+          <w:highlight w:val="green"/>
+        </w:rPr>
+        <w:t xml:space="preserve"> </w:t>
+      </w:r>
+      <w:proofErr w:type="spellStart"/>
+      <w:r>
+        <w:rPr>
+          <w:rFonts w:ascii="Arial" w:hAnsi="Arial" w:cs="Arial"/>
+          <w:color w:val="05192D"/>
+          <w:highlight w:val="green"/>
         </w:rPr>
         <w:t>different</w:t>
       </w:r>
@@ -1252,14 +1282,16 @@
         <w:rPr>
           <w:rFonts w:ascii="Arial" w:hAnsi="Arial" w:cs="Arial"/>
           <w:color w:val="05192D"/>
-        </w:rPr>
-        <w:t xml:space="preserve"> </w:t>
-      </w:r>
-      <w:proofErr w:type="spellStart"/>
-      <w:r>
-        <w:rPr>
-          <w:rFonts w:ascii="Arial" w:hAnsi="Arial" w:cs="Arial"/>
-          <w:color w:val="05192D"/>
+          <w:highlight w:val="green"/>
+        </w:rPr>
+        <w:t xml:space="preserve"> </w:t>
+      </w:r>
+      <w:proofErr w:type="spellStart"/>
+      <w:r>
+        <w:rPr>
+          <w:rFonts w:ascii="Arial" w:hAnsi="Arial" w:cs="Arial"/>
+          <w:color w:val="05192D"/>
+          <w:highlight w:val="green"/>
         </w:rPr>
         <w:t>groups</w:t>
       </w:r>
@@ -1268,14 +1300,16 @@
         <w:rPr>
           <w:rFonts w:ascii="Arial" w:hAnsi="Arial" w:cs="Arial"/>
           <w:color w:val="05192D"/>
-        </w:rPr>
-        <w:t xml:space="preserve"> </w:t>
-      </w:r>
-      <w:proofErr w:type="spellStart"/>
-      <w:r>
-        <w:rPr>
-          <w:rFonts w:ascii="Arial" w:hAnsi="Arial" w:cs="Arial"/>
-          <w:color w:val="05192D"/>
+          <w:highlight w:val="green"/>
+        </w:rPr>
+        <w:t xml:space="preserve"> </w:t>
+      </w:r>
+      <w:proofErr w:type="spellStart"/>
+      <w:r>
+        <w:rPr>
+          <w:rFonts w:ascii="Arial" w:hAnsi="Arial" w:cs="Arial"/>
+          <w:color w:val="05192D"/>
+          <w:highlight w:val="green"/>
         </w:rPr>
         <w:t>we</w:t>
       </w:r>
@@ -1284,14 +1318,16 @@
         <w:rPr>
           <w:rFonts w:ascii="Arial" w:hAnsi="Arial" w:cs="Arial"/>
           <w:color w:val="05192D"/>
-        </w:rPr>
-        <w:t xml:space="preserve"> </w:t>
-      </w:r>
-      <w:proofErr w:type="spellStart"/>
-      <w:r>
-        <w:rPr>
-          <w:rFonts w:ascii="Arial" w:hAnsi="Arial" w:cs="Arial"/>
-          <w:color w:val="05192D"/>
+          <w:highlight w:val="green"/>
+        </w:rPr>
+        <w:t xml:space="preserve"> </w:t>
+      </w:r>
+      <w:proofErr w:type="spellStart"/>
+      <w:r>
+        <w:rPr>
+          <w:rFonts w:ascii="Arial" w:hAnsi="Arial" w:cs="Arial"/>
+          <w:color w:val="05192D"/>
+          <w:highlight w:val="green"/>
         </w:rPr>
         <w:t>will</w:t>
       </w:r>
@@ -1300,14 +1336,16 @@
         <w:rPr>
           <w:rFonts w:ascii="Arial" w:hAnsi="Arial" w:cs="Arial"/>
           <w:color w:val="05192D"/>
-        </w:rPr>
-        <w:t xml:space="preserve"> </w:t>
-      </w:r>
-      <w:proofErr w:type="spellStart"/>
-      <w:r>
-        <w:rPr>
-          <w:rFonts w:ascii="Arial" w:hAnsi="Arial" w:cs="Arial"/>
-          <w:color w:val="05192D"/>
+          <w:highlight w:val="green"/>
+        </w:rPr>
+        <w:t xml:space="preserve"> </w:t>
+      </w:r>
+      <w:proofErr w:type="spellStart"/>
+      <w:r>
+        <w:rPr>
+          <w:rFonts w:ascii="Arial" w:hAnsi="Arial" w:cs="Arial"/>
+          <w:color w:val="05192D"/>
+          <w:highlight w:val="green"/>
         </w:rPr>
         <w:t>use</w:t>
       </w:r>
@@ -1316,14 +1354,16 @@
         <w:rPr>
           <w:rFonts w:ascii="Arial" w:hAnsi="Arial" w:cs="Arial"/>
           <w:color w:val="05192D"/>
-        </w:rPr>
-        <w:t xml:space="preserve"> </w:t>
-      </w:r>
-      <w:proofErr w:type="spellStart"/>
-      <w:r>
-        <w:rPr>
-          <w:rFonts w:ascii="Arial" w:hAnsi="Arial" w:cs="Arial"/>
-          <w:color w:val="05192D"/>
+          <w:highlight w:val="green"/>
+        </w:rPr>
+        <w:t xml:space="preserve"> </w:t>
+      </w:r>
+      <w:proofErr w:type="spellStart"/>
+      <w:r>
+        <w:rPr>
+          <w:rFonts w:ascii="Arial" w:hAnsi="Arial" w:cs="Arial"/>
+          <w:color w:val="05192D"/>
+          <w:highlight w:val="green"/>
         </w:rPr>
         <w:t>the</w:t>
       </w:r>
@@ -1332,6 +1372,7 @@
         <w:rPr>
           <w:rFonts w:ascii="Arial" w:hAnsi="Arial" w:cs="Arial"/>
           <w:color w:val="05192D"/>
+          <w:highlight w:val="green"/>
         </w:rPr>
         <w:t xml:space="preserve"> `</w:t>
       </w:r>
@@ -1340,6 +1381,7 @@
         <w:rPr>
           <w:rFonts w:ascii="Arial" w:hAnsi="Arial" w:cs="Arial"/>
           <w:color w:val="05192D"/>
+          <w:highlight w:val="green"/>
         </w:rPr>
         <w:t>groupby</w:t>
       </w:r>
@@ -1348,6 +1390,7 @@
         <w:rPr>
           <w:rFonts w:ascii="Arial" w:hAnsi="Arial" w:cs="Arial"/>
           <w:color w:val="05192D"/>
+          <w:highlight w:val="green"/>
         </w:rPr>
         <w:t xml:space="preserve">()` </w:t>
       </w:r>
@@ -1356,6 +1399,7 @@
         <w:rPr>
           <w:rFonts w:ascii="Arial" w:hAnsi="Arial" w:cs="Arial"/>
           <w:color w:val="05192D"/>
+          <w:highlight w:val="green"/>
         </w:rPr>
         <w:t>and</w:t>
       </w:r>
@@ -1364,6 +1408,7 @@
         <w:rPr>
           <w:rFonts w:ascii="Arial" w:hAnsi="Arial" w:cs="Arial"/>
           <w:color w:val="05192D"/>
+          <w:highlight w:val="green"/>
         </w:rPr>
         <w:t xml:space="preserve"> `</w:t>
       </w:r>
@@ -1372,6 +1417,7 @@
         <w:rPr>
           <w:rFonts w:ascii="Arial" w:hAnsi="Arial" w:cs="Arial"/>
           <w:color w:val="05192D"/>
+          <w:highlight w:val="green"/>
         </w:rPr>
         <w:t>agg</w:t>
       </w:r>
@@ -1380,6 +1426,7 @@
         <w:rPr>
           <w:rFonts w:ascii="Arial" w:hAnsi="Arial" w:cs="Arial"/>
           <w:color w:val="05192D"/>
+          <w:highlight w:val="green"/>
         </w:rPr>
         <w:t>()</w:t>
       </w:r>
@@ -1388,6 +1435,7 @@
         <w:rPr>
           <w:rFonts w:ascii="Arial" w:hAnsi="Arial" w:cs="Arial"/>
           <w:color w:val="05192D"/>
+          <w:highlight w:val="green"/>
         </w:rPr>
         <w:t>`</w:t>
       </w:r>
@@ -1396,14 +1444,16 @@
         <w:rPr>
           <w:rFonts w:ascii="Arial" w:hAnsi="Arial" w:cs="Arial"/>
           <w:color w:val="05192D"/>
-        </w:rPr>
-        <w:t xml:space="preserve"> </w:t>
-      </w:r>
-      <w:proofErr w:type="spellStart"/>
-      <w:r>
-        <w:rPr>
-          <w:rFonts w:ascii="Arial" w:hAnsi="Arial" w:cs="Arial"/>
-          <w:color w:val="05192D"/>
+          <w:highlight w:val="green"/>
+        </w:rPr>
+        <w:t xml:space="preserve"> </w:t>
+      </w:r>
+      <w:proofErr w:type="spellStart"/>
+      <w:r>
+        <w:rPr>
+          <w:rFonts w:ascii="Arial" w:hAnsi="Arial" w:cs="Arial"/>
+          <w:color w:val="05192D"/>
+          <w:highlight w:val="green"/>
         </w:rPr>
         <w:t>pandas</w:t>
       </w:r>
@@ -1412,14 +1462,16 @@
         <w:rPr>
           <w:rFonts w:ascii="Arial" w:hAnsi="Arial" w:cs="Arial"/>
           <w:color w:val="05192D"/>
-        </w:rPr>
-        <w:t xml:space="preserve"> </w:t>
-      </w:r>
-      <w:proofErr w:type="spellStart"/>
-      <w:r>
-        <w:rPr>
-          <w:rFonts w:ascii="Arial" w:hAnsi="Arial" w:cs="Arial"/>
-          <w:color w:val="05192D"/>
+          <w:highlight w:val="green"/>
+        </w:rPr>
+        <w:t xml:space="preserve"> </w:t>
+      </w:r>
+      <w:proofErr w:type="spellStart"/>
+      <w:r>
+        <w:rPr>
+          <w:rFonts w:ascii="Arial" w:hAnsi="Arial" w:cs="Arial"/>
+          <w:color w:val="05192D"/>
+          <w:highlight w:val="green"/>
         </w:rPr>
         <w:t>methods</w:t>
       </w:r>
@@ -2169,6 +2221,7 @@
         <w:rPr>
           <w:rFonts w:ascii="Arial" w:hAnsi="Arial" w:cs="Arial"/>
           <w:color w:val="05192D"/>
+          <w:highlight w:val="green"/>
         </w:rPr>
         <w:t>combined</w:t>
       </w:r>
@@ -2177,14 +2230,16 @@
         <w:rPr>
           <w:rFonts w:ascii="Arial" w:hAnsi="Arial" w:cs="Arial"/>
           <w:color w:val="05192D"/>
-        </w:rPr>
-        <w:t xml:space="preserve"> </w:t>
-      </w:r>
-      <w:proofErr w:type="spellStart"/>
-      <w:r>
-        <w:rPr>
-          <w:rFonts w:ascii="Arial" w:hAnsi="Arial" w:cs="Arial"/>
-          <w:color w:val="05192D"/>
+          <w:highlight w:val="green"/>
+        </w:rPr>
+        <w:t xml:space="preserve"> </w:t>
+      </w:r>
+      <w:proofErr w:type="spellStart"/>
+      <w:r>
+        <w:rPr>
+          <w:rFonts w:ascii="Arial" w:hAnsi="Arial" w:cs="Arial"/>
+          <w:color w:val="05192D"/>
+          <w:highlight w:val="green"/>
         </w:rPr>
         <w:t>demographics</w:t>
       </w:r>
@@ -2193,14 +2248,16 @@
         <w:rPr>
           <w:rFonts w:ascii="Arial" w:hAnsi="Arial" w:cs="Arial"/>
           <w:color w:val="05192D"/>
-        </w:rPr>
-        <w:t xml:space="preserve"> </w:t>
-      </w:r>
-      <w:proofErr w:type="spellStart"/>
-      <w:r>
-        <w:rPr>
-          <w:rFonts w:ascii="Arial" w:hAnsi="Arial" w:cs="Arial"/>
-          <w:color w:val="05192D"/>
+          <w:highlight w:val="green"/>
+        </w:rPr>
+        <w:t xml:space="preserve"> </w:t>
+      </w:r>
+      <w:proofErr w:type="spellStart"/>
+      <w:r>
+        <w:rPr>
+          <w:rFonts w:ascii="Arial" w:hAnsi="Arial" w:cs="Arial"/>
+          <w:color w:val="05192D"/>
+          <w:highlight w:val="green"/>
         </w:rPr>
         <w:t>and</w:t>
       </w:r>
@@ -2209,14 +2266,16 @@
         <w:rPr>
           <w:rFonts w:ascii="Arial" w:hAnsi="Arial" w:cs="Arial"/>
           <w:color w:val="05192D"/>
-        </w:rPr>
-        <w:t xml:space="preserve"> </w:t>
-      </w:r>
-      <w:proofErr w:type="spellStart"/>
-      <w:r>
-        <w:rPr>
-          <w:rFonts w:ascii="Arial" w:hAnsi="Arial" w:cs="Arial"/>
-          <w:color w:val="05192D"/>
+          <w:highlight w:val="green"/>
+        </w:rPr>
+        <w:t xml:space="preserve"> </w:t>
+      </w:r>
+      <w:proofErr w:type="spellStart"/>
+      <w:r>
+        <w:rPr>
+          <w:rFonts w:ascii="Arial" w:hAnsi="Arial" w:cs="Arial"/>
+          <w:color w:val="05192D"/>
+          <w:highlight w:val="green"/>
         </w:rPr>
         <w:t>purchase</w:t>
       </w:r>
@@ -2225,6 +2284,7 @@
         <w:rPr>
           <w:rFonts w:ascii="Arial" w:hAnsi="Arial" w:cs="Arial"/>
           <w:color w:val="05192D"/>
+          <w:highlight w:val="green"/>
         </w:rPr>
         <w:t xml:space="preserve"> </w:t>
       </w:r>
@@ -2233,6 +2293,7 @@
         <w:rPr>
           <w:rFonts w:ascii="Arial" w:hAnsi="Arial" w:cs="Arial"/>
           <w:color w:val="05192D"/>
+          <w:highlight w:val="green"/>
         </w:rPr>
         <w:t>data</w:t>
       </w:r>
@@ -2329,6 +2390,7 @@
         <w:rPr>
           <w:rFonts w:ascii="Arial" w:hAnsi="Arial" w:cs="Arial"/>
           <w:color w:val="05192D"/>
+          <w:highlight w:val="green"/>
         </w:rPr>
         <w:t>by</w:t>
       </w:r>
@@ -2338,6 +2400,7 @@
         <w:rPr>
           <w:rFonts w:ascii="Arial" w:hAnsi="Arial" w:cs="Arial"/>
           <w:color w:val="05192D"/>
+          <w:highlight w:val="green"/>
         </w:rPr>
         <w:t>`</w:t>
       </w:r>
@@ -2946,6 +3009,7 @@
         <w:rPr>
           <w:rFonts w:ascii="Arial" w:hAnsi="Arial" w:cs="Arial"/>
           <w:color w:val="05192D"/>
+          <w:highlight w:val="green"/>
         </w:rPr>
         <w:t>axis</w:t>
       </w:r>
@@ -2955,6 +3019,7 @@
         <w:rPr>
           <w:rFonts w:ascii="Arial" w:hAnsi="Arial" w:cs="Arial"/>
           <w:color w:val="05192D"/>
+          <w:highlight w:val="green"/>
         </w:rPr>
         <w:t>`</w:t>
       </w:r>
@@ -3083,6 +3148,7 @@
         <w:rPr>
           <w:rFonts w:ascii="Arial" w:hAnsi="Arial" w:cs="Arial"/>
           <w:color w:val="05192D"/>
+          <w:highlight w:val="green"/>
         </w:rPr>
         <w:t>row</w:t>
       </w:r>
@@ -3091,14 +3157,16 @@
         <w:rPr>
           <w:rFonts w:ascii="Arial" w:hAnsi="Arial" w:cs="Arial"/>
           <w:color w:val="05192D"/>
-        </w:rPr>
-        <w:t xml:space="preserve"> </w:t>
-      </w:r>
-      <w:proofErr w:type="spellStart"/>
-      <w:r>
-        <w:rPr>
-          <w:rFonts w:ascii="Arial" w:hAnsi="Arial" w:cs="Arial"/>
-          <w:color w:val="05192D"/>
+          <w:highlight w:val="green"/>
+        </w:rPr>
+        <w:t xml:space="preserve"> </w:t>
+      </w:r>
+      <w:proofErr w:type="spellStart"/>
+      <w:r>
+        <w:rPr>
+          <w:rFonts w:ascii="Arial" w:hAnsi="Arial" w:cs="Arial"/>
+          <w:color w:val="05192D"/>
+          <w:highlight w:val="green"/>
         </w:rPr>
         <w:t>or</w:t>
       </w:r>
@@ -3107,14 +3175,16 @@
         <w:rPr>
           <w:rFonts w:ascii="Arial" w:hAnsi="Arial" w:cs="Arial"/>
           <w:color w:val="05192D"/>
-        </w:rPr>
-        <w:t xml:space="preserve"> </w:t>
-      </w:r>
-      <w:proofErr w:type="spellStart"/>
-      <w:r>
-        <w:rPr>
-          <w:rFonts w:ascii="Arial" w:hAnsi="Arial" w:cs="Arial"/>
-          <w:color w:val="05192D"/>
+          <w:highlight w:val="green"/>
+        </w:rPr>
+        <w:t xml:space="preserve"> </w:t>
+      </w:r>
+      <w:proofErr w:type="spellStart"/>
+      <w:r>
+        <w:rPr>
+          <w:rFonts w:ascii="Arial" w:hAnsi="Arial" w:cs="Arial"/>
+          <w:color w:val="05192D"/>
+          <w:highlight w:val="green"/>
         </w:rPr>
         <w:t>column</w:t>
       </w:r>
@@ -3220,7 +3290,22 @@
           <w:rFonts w:ascii="Arial" w:hAnsi="Arial" w:cs="Arial"/>
           <w:color w:val="05192D"/>
         </w:rPr>
-        <w:t xml:space="preserve">, "0", </w:t>
+        <w:t>, "</w:t>
+      </w:r>
+      <w:r>
+        <w:rPr>
+          <w:rFonts w:ascii="Arial" w:hAnsi="Arial" w:cs="Arial"/>
+          <w:color w:val="05192D"/>
+          <w:highlight w:val="green"/>
+        </w:rPr>
+        <w:t>0</w:t>
+      </w:r>
+      <w:r>
+        <w:rPr>
+          <w:rFonts w:ascii="Arial" w:hAnsi="Arial" w:cs="Arial"/>
+          <w:color w:val="05192D"/>
+        </w:rPr>
+        <w:t xml:space="preserve">", </w:t>
       </w:r>
       <w:proofErr w:type="spellStart"/>
       <w:r>
@@ -3259,6 +3344,7 @@
         <w:rPr>
           <w:rFonts w:ascii="Arial" w:hAnsi="Arial" w:cs="Arial"/>
           <w:color w:val="05192D"/>
+          <w:highlight w:val="green"/>
         </w:rPr>
         <w:t>columns</w:t>
       </w:r>
@@ -3267,6 +3353,7 @@
         <w:rPr>
           <w:rFonts w:ascii="Arial" w:hAnsi="Arial" w:cs="Arial"/>
           <w:color w:val="05192D"/>
+          <w:highlight w:val="green"/>
         </w:rPr>
         <w:t xml:space="preserve">, </w:t>
       </w:r>
@@ -3275,6 +3362,7 @@
         <w:rPr>
           <w:rFonts w:ascii="Arial" w:hAnsi="Arial" w:cs="Arial"/>
           <w:color w:val="05192D"/>
+          <w:highlight w:val="green"/>
         </w:rPr>
         <w:t>which</w:t>
       </w:r>
@@ -3499,6 +3587,7 @@
         <w:rPr>
           <w:rFonts w:ascii="Arial" w:hAnsi="Arial" w:cs="Arial"/>
           <w:color w:val="05192D"/>
+          <w:highlight w:val="green"/>
         </w:rPr>
         <w:t>as_index</w:t>
       </w:r>
@@ -3613,13 +3702,22 @@
           <w:rFonts w:ascii="Arial" w:hAnsi="Arial" w:cs="Arial"/>
           <w:color w:val="05192D"/>
         </w:rPr>
-        <w:t xml:space="preserve"> is “True”, </w:t>
-      </w:r>
-      <w:proofErr w:type="spellStart"/>
-      <w:r>
-        <w:rPr>
-          <w:rFonts w:ascii="Arial" w:hAnsi="Arial" w:cs="Arial"/>
-          <w:color w:val="05192D"/>
+        <w:t xml:space="preserve"> is “T</w:t>
+      </w:r>
+      <w:r>
+        <w:rPr>
+          <w:rFonts w:ascii="Arial" w:hAnsi="Arial" w:cs="Arial"/>
+          <w:color w:val="05192D"/>
+          <w:highlight w:val="green"/>
+        </w:rPr>
+        <w:t xml:space="preserve">rue”, </w:t>
+      </w:r>
+      <w:proofErr w:type="spellStart"/>
+      <w:r>
+        <w:rPr>
+          <w:rFonts w:ascii="Arial" w:hAnsi="Arial" w:cs="Arial"/>
+          <w:color w:val="05192D"/>
+          <w:highlight w:val="green"/>
         </w:rPr>
         <w:t>which</w:t>
       </w:r>
@@ -3628,14 +3726,16 @@
         <w:rPr>
           <w:rFonts w:ascii="Arial" w:hAnsi="Arial" w:cs="Arial"/>
           <w:color w:val="05192D"/>
-        </w:rPr>
-        <w:t xml:space="preserve"> </w:t>
-      </w:r>
-      <w:proofErr w:type="spellStart"/>
-      <w:r>
-        <w:rPr>
-          <w:rFonts w:ascii="Arial" w:hAnsi="Arial" w:cs="Arial"/>
-          <w:color w:val="05192D"/>
+          <w:highlight w:val="green"/>
+        </w:rPr>
+        <w:t xml:space="preserve"> </w:t>
+      </w:r>
+      <w:proofErr w:type="spellStart"/>
+      <w:r>
+        <w:rPr>
+          <w:rFonts w:ascii="Arial" w:hAnsi="Arial" w:cs="Arial"/>
+          <w:color w:val="05192D"/>
+          <w:highlight w:val="green"/>
         </w:rPr>
         <w:t>means</w:t>
       </w:r>
@@ -3644,14 +3744,16 @@
         <w:rPr>
           <w:rFonts w:ascii="Arial" w:hAnsi="Arial" w:cs="Arial"/>
           <w:color w:val="05192D"/>
-        </w:rPr>
-        <w:t xml:space="preserve"> </w:t>
-      </w:r>
-      <w:proofErr w:type="spellStart"/>
-      <w:r>
-        <w:rPr>
-          <w:rFonts w:ascii="Arial" w:hAnsi="Arial" w:cs="Arial"/>
-          <w:color w:val="05192D"/>
+          <w:highlight w:val="green"/>
+        </w:rPr>
+        <w:t xml:space="preserve"> </w:t>
+      </w:r>
+      <w:proofErr w:type="spellStart"/>
+      <w:r>
+        <w:rPr>
+          <w:rFonts w:ascii="Arial" w:hAnsi="Arial" w:cs="Arial"/>
+          <w:color w:val="05192D"/>
+          <w:highlight w:val="green"/>
         </w:rPr>
         <w:t>that</w:t>
       </w:r>
@@ -3660,14 +3762,16 @@
         <w:rPr>
           <w:rFonts w:ascii="Arial" w:hAnsi="Arial" w:cs="Arial"/>
           <w:color w:val="05192D"/>
-        </w:rPr>
-        <w:t xml:space="preserve"> </w:t>
-      </w:r>
-      <w:proofErr w:type="spellStart"/>
-      <w:r>
-        <w:rPr>
-          <w:rFonts w:ascii="Arial" w:hAnsi="Arial" w:cs="Arial"/>
-          <w:color w:val="05192D"/>
+          <w:highlight w:val="green"/>
+        </w:rPr>
+        <w:t xml:space="preserve"> </w:t>
+      </w:r>
+      <w:proofErr w:type="spellStart"/>
+      <w:r>
+        <w:rPr>
+          <w:rFonts w:ascii="Arial" w:hAnsi="Arial" w:cs="Arial"/>
+          <w:color w:val="05192D"/>
+          <w:highlight w:val="green"/>
         </w:rPr>
         <w:t>the</w:t>
       </w:r>
@@ -3676,14 +3780,16 @@
         <w:rPr>
           <w:rFonts w:ascii="Arial" w:hAnsi="Arial" w:cs="Arial"/>
           <w:color w:val="05192D"/>
-        </w:rPr>
-        <w:t xml:space="preserve"> </w:t>
-      </w:r>
-      <w:proofErr w:type="spellStart"/>
-      <w:r>
-        <w:rPr>
-          <w:rFonts w:ascii="Arial" w:hAnsi="Arial" w:cs="Arial"/>
-          <w:color w:val="05192D"/>
+          <w:highlight w:val="green"/>
+        </w:rPr>
+        <w:t xml:space="preserve"> </w:t>
+      </w:r>
+      <w:proofErr w:type="spellStart"/>
+      <w:r>
+        <w:rPr>
+          <w:rFonts w:ascii="Arial" w:hAnsi="Arial" w:cs="Arial"/>
+          <w:color w:val="05192D"/>
+          <w:highlight w:val="green"/>
         </w:rPr>
         <w:t>grouped</w:t>
       </w:r>
@@ -3692,14 +3798,16 @@
         <w:rPr>
           <w:rFonts w:ascii="Arial" w:hAnsi="Arial" w:cs="Arial"/>
           <w:color w:val="05192D"/>
-        </w:rPr>
-        <w:t xml:space="preserve"> </w:t>
-      </w:r>
-      <w:proofErr w:type="spellStart"/>
-      <w:r>
-        <w:rPr>
-          <w:rFonts w:ascii="Arial" w:hAnsi="Arial" w:cs="Arial"/>
-          <w:color w:val="05192D"/>
+          <w:highlight w:val="green"/>
+        </w:rPr>
+        <w:t xml:space="preserve"> </w:t>
+      </w:r>
+      <w:proofErr w:type="spellStart"/>
+      <w:r>
+        <w:rPr>
+          <w:rFonts w:ascii="Arial" w:hAnsi="Arial" w:cs="Arial"/>
+          <w:color w:val="05192D"/>
+          <w:highlight w:val="green"/>
         </w:rPr>
         <w:t>by</w:t>
       </w:r>
@@ -3708,14 +3816,16 @@
         <w:rPr>
           <w:rFonts w:ascii="Arial" w:hAnsi="Arial" w:cs="Arial"/>
           <w:color w:val="05192D"/>
-        </w:rPr>
-        <w:t xml:space="preserve"> </w:t>
-      </w:r>
-      <w:proofErr w:type="spellStart"/>
-      <w:r>
-        <w:rPr>
-          <w:rFonts w:ascii="Arial" w:hAnsi="Arial" w:cs="Arial"/>
-          <w:color w:val="05192D"/>
+          <w:highlight w:val="green"/>
+        </w:rPr>
+        <w:t xml:space="preserve"> </w:t>
+      </w:r>
+      <w:proofErr w:type="spellStart"/>
+      <w:r>
+        <w:rPr>
+          <w:rFonts w:ascii="Arial" w:hAnsi="Arial" w:cs="Arial"/>
+          <w:color w:val="05192D"/>
+          <w:highlight w:val="green"/>
         </w:rPr>
         <w:t>fields</w:t>
       </w:r>
@@ -3724,14 +3834,16 @@
         <w:rPr>
           <w:rFonts w:ascii="Arial" w:hAnsi="Arial" w:cs="Arial"/>
           <w:color w:val="05192D"/>
-        </w:rPr>
-        <w:t xml:space="preserve"> </w:t>
-      </w:r>
-      <w:proofErr w:type="spellStart"/>
-      <w:r>
-        <w:rPr>
-          <w:rFonts w:ascii="Arial" w:hAnsi="Arial" w:cs="Arial"/>
-          <w:color w:val="05192D"/>
+          <w:highlight w:val="green"/>
+        </w:rPr>
+        <w:t xml:space="preserve"> </w:t>
+      </w:r>
+      <w:proofErr w:type="spellStart"/>
+      <w:r>
+        <w:rPr>
+          <w:rFonts w:ascii="Arial" w:hAnsi="Arial" w:cs="Arial"/>
+          <w:color w:val="05192D"/>
+          <w:highlight w:val="green"/>
         </w:rPr>
         <w:t>become</w:t>
       </w:r>
@@ -3740,14 +3852,16 @@
         <w:rPr>
           <w:rFonts w:ascii="Arial" w:hAnsi="Arial" w:cs="Arial"/>
           <w:color w:val="05192D"/>
-        </w:rPr>
-        <w:t xml:space="preserve"> </w:t>
-      </w:r>
-      <w:proofErr w:type="spellStart"/>
-      <w:r>
-        <w:rPr>
-          <w:rFonts w:ascii="Arial" w:hAnsi="Arial" w:cs="Arial"/>
-          <w:color w:val="05192D"/>
+          <w:highlight w:val="green"/>
+        </w:rPr>
+        <w:t xml:space="preserve"> </w:t>
+      </w:r>
+      <w:proofErr w:type="spellStart"/>
+      <w:r>
+        <w:rPr>
+          <w:rFonts w:ascii="Arial" w:hAnsi="Arial" w:cs="Arial"/>
+          <w:color w:val="05192D"/>
+          <w:highlight w:val="green"/>
         </w:rPr>
         <w:t>indices</w:t>
       </w:r>
@@ -3756,8 +3870,18 @@
         <w:rPr>
           <w:rFonts w:ascii="Arial" w:hAnsi="Arial" w:cs="Arial"/>
           <w:color w:val="05192D"/>
-        </w:rPr>
-        <w:t>. [Varsayılan olarak, bu bağımsız değişken 'Doğru'dur; bu, alanlara göre gruplananların dizin haline geldiği anlamına gelir.] </w:t>
+          <w:highlight w:val="green"/>
+        </w:rPr>
+        <w:t>.</w:t>
+      </w:r>
+      <w:bookmarkStart w:id="0" w:name="_GoBack"/>
+      <w:bookmarkEnd w:id="0"/>
+      <w:r>
+        <w:rPr>
+          <w:rFonts w:ascii="Arial" w:hAnsi="Arial" w:cs="Arial"/>
+          <w:color w:val="05192D"/>
+        </w:rPr>
+        <w:t> [Varsayılan olarak, bu bağımsız değişken 'Doğru'dur; bu, alanlara göre gruplananların dizin haline geldiği anlamına gelir.] </w:t>
       </w:r>
       <w:proofErr w:type="spellStart"/>
       <w:r>
@@ -9302,8 +9426,6 @@
         </w:rPr>
         <w:t>! [Buna geçmeden önce bu araçları uygulayalım!]</w:t>
       </w:r>
-      <w:bookmarkStart w:id="0" w:name="_GoBack"/>
-      <w:bookmarkEnd w:id="0"/>
       <w:r>
         <w:t xml:space="preserve"> </w:t>
       </w:r>

</xml_diff>